<commit_message>
Doc update modalidades y dificultad preguntas
</commit_message>
<xml_diff>
--- a/Documentacion/3 - Documentacion del proyecto/Justificación de decisiones/Implementación de las modalidades y dificultades en la realización de los testew.docx
+++ b/Documentacion/3 - Documentacion del proyecto/Justificación de decisiones/Implementación de las modalidades y dificultades en la realización de los testew.docx
@@ -47,18 +47,20 @@
             <w:tcW w:w="3254" w:type="dxa"/>
           </w:tcPr>
           <w:p>
-            <w:proofErr w:type="spellStart"/>
             <w:r>
               <w:t>Dificil</w:t>
             </w:r>
-            <w:proofErr w:type="spellEnd"/>
           </w:p>
         </w:tc>
       </w:tr>
       <w:tr>
+        <w:trPr>
+          <w:trHeight w:val="675"/>
+        </w:trPr>
         <w:tc>
           <w:tcPr>
             <w:tcW w:w="2122" w:type="dxa"/>
+            <w:vMerge w:val="restart"/>
             <w:vAlign w:val="center"/>
           </w:tcPr>
           <w:p>
@@ -76,9 +78,17 @@
           </w:tcPr>
           <w:p>
             <w:r>
-              <w:t>Las casillas se corrigen nada más clicar, dando la opción al estudiante de volver a responder en caso de error</w:t>
-            </w:r>
-          </w:p>
+              <w:rPr>
+                <w:b/>
+                <w:bCs/>
+              </w:rPr>
+              <w:t>Preview</w:t>
+            </w:r>
+            <w:r>
+              <w:t>:</w:t>
+            </w:r>
+          </w:p>
+          <w:p/>
         </w:tc>
         <w:tc>
           <w:tcPr>
@@ -86,24 +96,110 @@
           </w:tcPr>
           <w:p>
             <w:r>
-              <w:t>Lo mismo que para el modo fácil, pero la nota no se da instantáneamente. Se da una vez todas las preguntas han sido contestadas.</w:t>
-            </w:r>
-          </w:p>
+              <w:rPr>
+                <w:b/>
+                <w:bCs/>
+              </w:rPr>
+              <w:t>Preview</w:t>
+            </w:r>
+            <w:r>
+              <w:t>:</w:t>
+            </w:r>
+          </w:p>
+          <w:p/>
         </w:tc>
       </w:tr>
       <w:tr>
         <w:trPr>
-          <w:trHeight w:val="935"/>
+          <w:trHeight w:val="675"/>
         </w:trPr>
         <w:tc>
           <w:tcPr>
             <w:tcW w:w="2122" w:type="dxa"/>
+            <w:vMerge/>
             <w:vAlign w:val="center"/>
           </w:tcPr>
           <w:p>
             <w:pPr>
               <w:jc w:val="center"/>
             </w:pPr>
+          </w:p>
+        </w:tc>
+        <w:tc>
+          <w:tcPr>
+            <w:tcW w:w="3118" w:type="dxa"/>
+          </w:tcPr>
+          <w:p>
+            <w:pPr>
+              <w:rPr>
+                <w:b/>
+                <w:bCs/>
+              </w:rPr>
+            </w:pPr>
+            <w:r>
+              <w:rPr>
+                <w:b/>
+                <w:bCs/>
+              </w:rPr>
+              <w:t>Realización</w:t>
+            </w:r>
+          </w:p>
+          <w:p>
+            <w:r>
+              <w:t>- Las casillas se corrigen nada más clicar, dando la opción al estudiante de volver a responder en caso de error</w:t>
+            </w:r>
+            <w:r>
+              <w:t>.</w:t>
+            </w:r>
+          </w:p>
+          <w:p>
+            <w:r>
+              <w:t>- Además, las respuestas se reordenan aleatoriamente.</w:t>
+            </w:r>
+          </w:p>
+        </w:tc>
+        <w:tc>
+          <w:tcPr>
+            <w:tcW w:w="3254" w:type="dxa"/>
+          </w:tcPr>
+          <w:p>
+            <w:r>
+              <w:rPr>
+                <w:b/>
+                <w:bCs/>
+              </w:rPr>
+              <w:t>Realización</w:t>
+            </w:r>
+            <w:r>
+              <w:t>:</w:t>
+            </w:r>
+          </w:p>
+          <w:p>
+            <w:r>
+              <w:t>- Lo mismo que para el modo fácil, pero la nota no se da instantáneamente. Se da una vez todas las preguntas han sido contestadas.</w:t>
+            </w:r>
+          </w:p>
+          <w:p>
+            <w:r>
+              <w:t>- Además, las respuestas se reordenan aleatoriamente.</w:t>
+            </w:r>
+          </w:p>
+        </w:tc>
+      </w:tr>
+      <w:tr>
+        <w:trPr>
+          <w:trHeight w:val="675"/>
+        </w:trPr>
+        <w:tc>
+          <w:tcPr>
+            <w:tcW w:w="2122" w:type="dxa"/>
+            <w:vMerge w:val="restart"/>
+            <w:vAlign w:val="center"/>
+          </w:tcPr>
+          <w:p>
+            <w:pPr>
+              <w:jc w:val="center"/>
+            </w:pPr>
             <w:r>
               <w:t>Desafío</w:t>
             </w:r>
@@ -115,10 +211,70 @@
           </w:tcPr>
           <w:p>
             <w:r>
-              <w:t xml:space="preserve">Las casillas se corrigen nada más clicar, </w:t>
-            </w:r>
-            <w:r>
-              <w:t xml:space="preserve">sin opción a volver a marcar otra casilla (a no ser que inicie otro intento </w:t>
+              <w:rPr>
+                <w:b/>
+                <w:bCs/>
+              </w:rPr>
+              <w:t>Preview</w:t>
+            </w:r>
+            <w:r>
+              <w:t>:</w:t>
+            </w:r>
+          </w:p>
+        </w:tc>
+        <w:tc>
+          <w:tcPr>
+            <w:tcW w:w="3254" w:type="dxa"/>
+          </w:tcPr>
+          <w:p>
+            <w:r>
+              <w:rPr>
+                <w:b/>
+                <w:bCs/>
+              </w:rPr>
+              <w:t>Preview</w:t>
+            </w:r>
+            <w:r>
+              <w:t>:</w:t>
+            </w:r>
+          </w:p>
+        </w:tc>
+      </w:tr>
+      <w:tr>
+        <w:trPr>
+          <w:trHeight w:val="675"/>
+        </w:trPr>
+        <w:tc>
+          <w:tcPr>
+            <w:tcW w:w="2122" w:type="dxa"/>
+            <w:vMerge/>
+            <w:vAlign w:val="center"/>
+          </w:tcPr>
+          <w:p>
+            <w:pPr>
+              <w:jc w:val="center"/>
+            </w:pPr>
+          </w:p>
+        </w:tc>
+        <w:tc>
+          <w:tcPr>
+            <w:tcW w:w="3118" w:type="dxa"/>
+          </w:tcPr>
+          <w:p>
+            <w:r>
+              <w:rPr>
+                <w:b/>
+                <w:bCs/>
+              </w:rPr>
+              <w:t>Realización</w:t>
+            </w:r>
+            <w:r>
+              <w:t>:</w:t>
+            </w:r>
+          </w:p>
+          <w:p>
+            <w:r>
+              <w:t xml:space="preserve">- Las casillas se corrigen nada más clicar, sin opción a volver a marcar otra casilla (a no ser que inicie otro intento </w:t>
             </w:r>
             <w:proofErr w:type="gramStart"/>
             <w:r>
@@ -126,10 +282,12 @@
             </w:r>
             <w:proofErr w:type="gramEnd"/>
             <w:r>
-              <w:t>)</w:t>
-            </w:r>
-            <w:r>
-              <w:t>.</w:t>
+              <w:t>).</w:t>
+            </w:r>
+          </w:p>
+          <w:p>
+            <w:r>
+              <w:t>- Además, las respuestas se reordenan aleatoriamente.</w:t>
             </w:r>
           </w:p>
         </w:tc>
@@ -139,10 +297,335 @@
           </w:tcPr>
           <w:p>
             <w:r>
-              <w:t xml:space="preserve">Lo mismo que para el modo fácil, pero </w:t>
-            </w:r>
-            <w:r>
-              <w:t>la nota no se da instantáneamente. Se da una vez todas las preguntas han sido contestadas.</w:t>
+              <w:rPr>
+                <w:b/>
+                <w:bCs/>
+              </w:rPr>
+              <w:t>Realización</w:t>
+            </w:r>
+            <w:r>
+              <w:t>:</w:t>
+            </w:r>
+          </w:p>
+          <w:p>
+            <w:r>
+              <w:t>- Lo mismo que para el modo fácil, pero la nota no se da instantáneamente. Se da una vez todas las preguntas han sido contestadas.</w:t>
+            </w:r>
+          </w:p>
+          <w:p>
+            <w:pPr>
+              <w:rPr>
+                <w:u w:val="single"/>
+              </w:rPr>
+            </w:pPr>
+            <w:r>
+              <w:t>- Además, las respuestas se reordenan aleatoriamente.</w:t>
+            </w:r>
+          </w:p>
+        </w:tc>
+      </w:tr>
+    </w:tbl>
+    <w:p/>
+    <w:p>
+      <w:pPr>
+        <w:pStyle w:val="Ttulo1"/>
+      </w:pPr>
+      <w:r>
+        <w:t>Tipos 4 y 5</w:t>
+      </w:r>
+    </w:p>
+    <w:tbl>
+      <w:tblPr>
+        <w:tblStyle w:val="Tablaconcuadrcula"/>
+        <w:tblW w:w="0" w:type="auto"/>
+        <w:tblLook w:val="04A0" w:firstRow="1" w:lastRow="0" w:firstColumn="1" w:lastColumn="0" w:noHBand="0" w:noVBand="1"/>
+      </w:tblPr>
+      <w:tblGrid>
+        <w:gridCol w:w="2122"/>
+        <w:gridCol w:w="3118"/>
+        <w:gridCol w:w="3254"/>
+      </w:tblGrid>
+      <w:tr>
+        <w:tc>
+          <w:tcPr>
+            <w:tcW w:w="2122" w:type="dxa"/>
+          </w:tcPr>
+          <w:p>
+            <w:r>
+              <w:t>Modalidad/Dificultad</w:t>
+            </w:r>
+          </w:p>
+        </w:tc>
+        <w:tc>
+          <w:tcPr>
+            <w:tcW w:w="3118" w:type="dxa"/>
+          </w:tcPr>
+          <w:p>
+            <w:r>
+              <w:t>Fácil</w:t>
+            </w:r>
+          </w:p>
+        </w:tc>
+        <w:tc>
+          <w:tcPr>
+            <w:tcW w:w="3254" w:type="dxa"/>
+          </w:tcPr>
+          <w:p>
+            <w:r>
+              <w:t>Dificil</w:t>
+            </w:r>
+          </w:p>
+        </w:tc>
+      </w:tr>
+      <w:tr>
+        <w:trPr>
+          <w:trHeight w:val="675"/>
+        </w:trPr>
+        <w:tc>
+          <w:tcPr>
+            <w:tcW w:w="2122" w:type="dxa"/>
+            <w:vMerge w:val="restart"/>
+            <w:vAlign w:val="center"/>
+          </w:tcPr>
+          <w:p>
+            <w:pPr>
+              <w:jc w:val="center"/>
+            </w:pPr>
+            <w:r>
+              <w:t>Práctica</w:t>
+            </w:r>
+          </w:p>
+        </w:tc>
+        <w:tc>
+          <w:tcPr>
+            <w:tcW w:w="3118" w:type="dxa"/>
+          </w:tcPr>
+          <w:p>
+            <w:r>
+              <w:rPr>
+                <w:b/>
+                <w:bCs/>
+              </w:rPr>
+              <w:t>Preview</w:t>
+            </w:r>
+            <w:r>
+              <w:t>:</w:t>
+            </w:r>
+          </w:p>
+          <w:p/>
+        </w:tc>
+        <w:tc>
+          <w:tcPr>
+            <w:tcW w:w="3254" w:type="dxa"/>
+          </w:tcPr>
+          <w:p>
+            <w:r>
+              <w:rPr>
+                <w:b/>
+                <w:bCs/>
+              </w:rPr>
+              <w:t>Preview</w:t>
+            </w:r>
+            <w:r>
+              <w:t>:</w:t>
+            </w:r>
+          </w:p>
+          <w:p/>
+        </w:tc>
+      </w:tr>
+      <w:tr>
+        <w:trPr>
+          <w:trHeight w:val="675"/>
+        </w:trPr>
+        <w:tc>
+          <w:tcPr>
+            <w:tcW w:w="2122" w:type="dxa"/>
+            <w:vMerge/>
+            <w:vAlign w:val="center"/>
+          </w:tcPr>
+          <w:p>
+            <w:pPr>
+              <w:jc w:val="center"/>
+            </w:pPr>
+          </w:p>
+        </w:tc>
+        <w:tc>
+          <w:tcPr>
+            <w:tcW w:w="3118" w:type="dxa"/>
+          </w:tcPr>
+          <w:p>
+            <w:pPr>
+              <w:rPr>
+                <w:b/>
+                <w:bCs/>
+              </w:rPr>
+            </w:pPr>
+            <w:r>
+              <w:rPr>
+                <w:b/>
+                <w:bCs/>
+              </w:rPr>
+              <w:t>Realización</w:t>
+            </w:r>
+          </w:p>
+          <w:p>
+            <w:r>
+              <w:t>- Las casillas se corrigen nada más clicar, dando la opción al estudiante de volver a responder en caso de error</w:t>
+            </w:r>
+          </w:p>
+        </w:tc>
+        <w:tc>
+          <w:tcPr>
+            <w:tcW w:w="3254" w:type="dxa"/>
+          </w:tcPr>
+          <w:p>
+            <w:r>
+              <w:rPr>
+                <w:b/>
+                <w:bCs/>
+              </w:rPr>
+              <w:t>Realización</w:t>
+            </w:r>
+            <w:r>
+              <w:t>:</w:t>
+            </w:r>
+          </w:p>
+          <w:p>
+            <w:r>
+              <w:t>- Lo mismo que para el modo fácil, pero la nota no se da instantáneamente. Se da una vez todas las preguntas han sido contestadas.</w:t>
+            </w:r>
+          </w:p>
+          <w:p>
+            <w:r>
+              <w:t>- Además, las respuestas se reordenan aleatoriamente.</w:t>
+            </w:r>
+          </w:p>
+        </w:tc>
+      </w:tr>
+      <w:tr>
+        <w:trPr>
+          <w:trHeight w:val="675"/>
+        </w:trPr>
+        <w:tc>
+          <w:tcPr>
+            <w:tcW w:w="2122" w:type="dxa"/>
+            <w:vMerge w:val="restart"/>
+            <w:vAlign w:val="center"/>
+          </w:tcPr>
+          <w:p>
+            <w:pPr>
+              <w:jc w:val="center"/>
+            </w:pPr>
+            <w:r>
+              <w:t>Desafío</w:t>
+            </w:r>
+          </w:p>
+        </w:tc>
+        <w:tc>
+          <w:tcPr>
+            <w:tcW w:w="3118" w:type="dxa"/>
+          </w:tcPr>
+          <w:p>
+            <w:r>
+              <w:rPr>
+                <w:b/>
+                <w:bCs/>
+              </w:rPr>
+              <w:t>Preview</w:t>
+            </w:r>
+            <w:r>
+              <w:t>:</w:t>
+            </w:r>
+          </w:p>
+        </w:tc>
+        <w:tc>
+          <w:tcPr>
+            <w:tcW w:w="3254" w:type="dxa"/>
+          </w:tcPr>
+          <w:p>
+            <w:r>
+              <w:rPr>
+                <w:b/>
+                <w:bCs/>
+              </w:rPr>
+              <w:t>Preview</w:t>
+            </w:r>
+            <w:r>
+              <w:t>:</w:t>
+            </w:r>
+          </w:p>
+        </w:tc>
+      </w:tr>
+      <w:tr>
+        <w:trPr>
+          <w:trHeight w:val="675"/>
+        </w:trPr>
+        <w:tc>
+          <w:tcPr>
+            <w:tcW w:w="2122" w:type="dxa"/>
+            <w:vMerge/>
+            <w:vAlign w:val="center"/>
+          </w:tcPr>
+          <w:p>
+            <w:pPr>
+              <w:jc w:val="center"/>
+            </w:pPr>
+          </w:p>
+        </w:tc>
+        <w:tc>
+          <w:tcPr>
+            <w:tcW w:w="3118" w:type="dxa"/>
+          </w:tcPr>
+          <w:p>
+            <w:r>
+              <w:rPr>
+                <w:b/>
+                <w:bCs/>
+              </w:rPr>
+              <w:t>Realización</w:t>
+            </w:r>
+            <w:r>
+              <w:t>:</w:t>
+            </w:r>
+          </w:p>
+          <w:p>
+            <w:r>
+              <w:t xml:space="preserve">- Las casillas se corrigen nada más clicar, sin opción a volver a marcar otra casilla (a no ser que inicie otro intento </w:t>
+            </w:r>
+            <w:proofErr w:type="gramStart"/>
+            <w:r>
+              <w:t>del test</w:t>
+            </w:r>
+            <w:proofErr w:type="gramEnd"/>
+            <w:r>
+              <w:t>).</w:t>
+            </w:r>
+          </w:p>
+        </w:tc>
+        <w:tc>
+          <w:tcPr>
+            <w:tcW w:w="3254" w:type="dxa"/>
+          </w:tcPr>
+          <w:p>
+            <w:r>
+              <w:rPr>
+                <w:b/>
+                <w:bCs/>
+              </w:rPr>
+              <w:t>Realización</w:t>
+            </w:r>
+            <w:r>
+              <w:t>:</w:t>
+            </w:r>
+          </w:p>
+          <w:p>
+            <w:r>
+              <w:t>- Lo mismo que para el modo fácil, pero la nota no se da instantáneamente. Se da una vez todas las preguntas han sido contestadas.</w:t>
+            </w:r>
+          </w:p>
+          <w:p>
+            <w:r>
+              <w:t>- Además, las respuestas se reordenan aleatoriamente.</w:t>
             </w:r>
           </w:p>
         </w:tc>
@@ -559,6 +1042,7 @@
   <w:style w:type="paragraph" w:default="1" w:styleId="Normal">
     <w:name w:val="Normal"/>
     <w:qFormat/>
+    <w:rsid w:val="0094004A"/>
   </w:style>
   <w:style w:type="paragraph" w:styleId="Ttulo1">
     <w:name w:val="heading 1"/>
@@ -639,6 +1123,17 @@
         <w:insideV w:val="single" w:sz="4" w:space="0" w:color="auto"/>
       </w:tblBorders>
     </w:tblPr>
+  </w:style>
+  <w:style w:type="paragraph" w:styleId="Prrafodelista">
+    <w:name w:val="List Paragraph"/>
+    <w:basedOn w:val="Normal"/>
+    <w:uiPriority w:val="34"/>
+    <w:qFormat/>
+    <w:rsid w:val="00EA22A0"/>
+    <w:pPr>
+      <w:ind w:left="720"/>
+      <w:contextualSpacing/>
+    </w:pPr>
   </w:style>
 </w:styles>
 </file>

</xml_diff>

<commit_message>
Doc implementación de las modalidades y dificultades
</commit_message>
<xml_diff>
--- a/Documentacion/3 - Documentacion del proyecto/Justificación de decisiones/Implementación de las modalidades y dificultades en la realización de los testew.docx
+++ b/Documentacion/3 - Documentacion del proyecto/Justificación de decisiones/Implementación de las modalidades y dificultades en la realización de los testew.docx
@@ -17,9 +17,9 @@
         <w:tblLook w:val="04A0" w:firstRow="1" w:lastRow="0" w:firstColumn="1" w:lastColumn="0" w:noHBand="0" w:noVBand="1"/>
       </w:tblPr>
       <w:tblGrid>
-        <w:gridCol w:w="2122"/>
-        <w:gridCol w:w="3118"/>
-        <w:gridCol w:w="3254"/>
+        <w:gridCol w:w="2181"/>
+        <w:gridCol w:w="3087"/>
+        <w:gridCol w:w="3226"/>
       </w:tblGrid>
       <w:tr>
         <w:tc>
@@ -27,7 +27,18 @@
             <w:tcW w:w="2122" w:type="dxa"/>
           </w:tcPr>
           <w:p>
-            <w:r>
+            <w:pPr>
+              <w:jc w:val="center"/>
+              <w:rPr>
+                <w:b/>
+                <w:bCs/>
+              </w:rPr>
+            </w:pPr>
+            <w:r>
+              <w:rPr>
+                <w:b/>
+                <w:bCs/>
+              </w:rPr>
               <w:t>Modalidad/Dificultad</w:t>
             </w:r>
           </w:p>
@@ -37,7 +48,18 @@
             <w:tcW w:w="3118" w:type="dxa"/>
           </w:tcPr>
           <w:p>
-            <w:r>
+            <w:pPr>
+              <w:jc w:val="center"/>
+              <w:rPr>
+                <w:b/>
+                <w:bCs/>
+              </w:rPr>
+            </w:pPr>
+            <w:r>
+              <w:rPr>
+                <w:b/>
+                <w:bCs/>
+              </w:rPr>
               <w:t>Fácil</w:t>
             </w:r>
           </w:p>
@@ -47,9 +69,22 @@
             <w:tcW w:w="3254" w:type="dxa"/>
           </w:tcPr>
           <w:p>
-            <w:r>
+            <w:pPr>
+              <w:jc w:val="center"/>
+              <w:rPr>
+                <w:b/>
+                <w:bCs/>
+              </w:rPr>
+            </w:pPr>
+            <w:proofErr w:type="spellStart"/>
+            <w:r>
+              <w:rPr>
+                <w:b/>
+                <w:bCs/>
+              </w:rPr>
               <w:t>Dificil</w:t>
             </w:r>
+            <w:proofErr w:type="spellEnd"/>
           </w:p>
         </w:tc>
       </w:tr>
@@ -66,8 +101,16 @@
           <w:p>
             <w:pPr>
               <w:jc w:val="center"/>
+              <w:rPr>
+                <w:b/>
+                <w:bCs/>
+              </w:rPr>
             </w:pPr>
             <w:r>
+              <w:rPr>
+                <w:b/>
+                <w:bCs/>
+              </w:rPr>
               <w:t>Práctica</w:t>
             </w:r>
           </w:p>
@@ -77,6 +120,7 @@
             <w:tcW w:w="3118" w:type="dxa"/>
           </w:tcPr>
           <w:p>
+            <w:proofErr w:type="spellStart"/>
             <w:r>
               <w:rPr>
                 <w:b/>
@@ -84,17 +128,23 @@
               </w:rPr>
               <w:t>Preview</w:t>
             </w:r>
+            <w:proofErr w:type="spellEnd"/>
             <w:r>
               <w:t>:</w:t>
             </w:r>
           </w:p>
-          <w:p/>
+          <w:p>
+            <w:r>
+              <w:t>- Se ven las preguntas, y se ve la respuesta correcta, pero no todas las opciones de respuesta</w:t>
+            </w:r>
+          </w:p>
         </w:tc>
         <w:tc>
           <w:tcPr>
             <w:tcW w:w="3254" w:type="dxa"/>
           </w:tcPr>
           <w:p>
+            <w:proofErr w:type="spellStart"/>
             <w:r>
               <w:rPr>
                 <w:b/>
@@ -102,11 +152,16 @@
               </w:rPr>
               <w:t>Preview</w:t>
             </w:r>
+            <w:proofErr w:type="spellEnd"/>
             <w:r>
               <w:t>:</w:t>
             </w:r>
           </w:p>
-          <w:p/>
+          <w:p>
+            <w:r>
+              <w:t>- Se ven las preguntas, y se ve la respuesta correcta, pero no todas las opciones de respuesta</w:t>
+            </w:r>
+          </w:p>
         </w:tc>
       </w:tr>
       <w:tr>
@@ -122,6 +177,10 @@
           <w:p>
             <w:pPr>
               <w:jc w:val="center"/>
+              <w:rPr>
+                <w:b/>
+                <w:bCs/>
+              </w:rPr>
             </w:pPr>
           </w:p>
         </w:tc>
@@ -146,10 +205,7 @@
           </w:p>
           <w:p>
             <w:r>
-              <w:t>- Las casillas se corrigen nada más clicar, dando la opción al estudiante de volver a responder en caso de error</w:t>
-            </w:r>
-            <w:r>
-              <w:t>.</w:t>
+              <w:t>- Las casillas se corrigen nada más clicar, dando la opción al estudiante de volver a responder en caso de error.</w:t>
             </w:r>
           </w:p>
           <w:p>
@@ -199,8 +255,16 @@
           <w:p>
             <w:pPr>
               <w:jc w:val="center"/>
+              <w:rPr>
+                <w:b/>
+                <w:bCs/>
+              </w:rPr>
             </w:pPr>
             <w:r>
+              <w:rPr>
+                <w:b/>
+                <w:bCs/>
+              </w:rPr>
               <w:t>Desafío</w:t>
             </w:r>
           </w:p>
@@ -210,6 +274,7 @@
             <w:tcW w:w="3118" w:type="dxa"/>
           </w:tcPr>
           <w:p>
+            <w:proofErr w:type="spellStart"/>
             <w:r>
               <w:rPr>
                 <w:b/>
@@ -217,16 +282,23 @@
               </w:rPr>
               <w:t>Preview</w:t>
             </w:r>
+            <w:proofErr w:type="spellEnd"/>
             <w:r>
               <w:t>:</w:t>
             </w:r>
           </w:p>
+          <w:p>
+            <w:r>
+              <w:t>- Se ven las preguntas, y se ve la respuesta correcta, pero no todas las opciones de respuesta</w:t>
+            </w:r>
+          </w:p>
         </w:tc>
         <w:tc>
           <w:tcPr>
             <w:tcW w:w="3254" w:type="dxa"/>
           </w:tcPr>
           <w:p>
+            <w:proofErr w:type="spellStart"/>
             <w:r>
               <w:rPr>
                 <w:b/>
@@ -234,8 +306,14 @@
               </w:rPr>
               <w:t>Preview</w:t>
             </w:r>
+            <w:proofErr w:type="spellEnd"/>
             <w:r>
               <w:t>:</w:t>
+            </w:r>
+          </w:p>
+          <w:p>
+            <w:r>
+              <w:t>- Se ven las preguntas, y se ve la respuesta correcta, pero no todas las opciones de respuesta</w:t>
             </w:r>
           </w:p>
         </w:tc>
@@ -371,9 +449,11 @@
             <w:tcW w:w="3254" w:type="dxa"/>
           </w:tcPr>
           <w:p>
+            <w:proofErr w:type="spellStart"/>
             <w:r>
               <w:t>Dificil</w:t>
             </w:r>
+            <w:proofErr w:type="spellEnd"/>
           </w:p>
         </w:tc>
       </w:tr>
@@ -401,6 +481,7 @@
             <w:tcW w:w="3118" w:type="dxa"/>
           </w:tcPr>
           <w:p>
+            <w:proofErr w:type="spellStart"/>
             <w:r>
               <w:rPr>
                 <w:b/>
@@ -408,6 +489,7 @@
               </w:rPr>
               <w:t>Preview</w:t>
             </w:r>
+            <w:proofErr w:type="spellEnd"/>
             <w:r>
               <w:t>:</w:t>
             </w:r>
@@ -419,6 +501,7 @@
             <w:tcW w:w="3254" w:type="dxa"/>
           </w:tcPr>
           <w:p>
+            <w:proofErr w:type="spellStart"/>
             <w:r>
               <w:rPr>
                 <w:b/>
@@ -426,6 +509,7 @@
               </w:rPr>
               <w:t>Preview</w:t>
             </w:r>
+            <w:proofErr w:type="spellEnd"/>
             <w:r>
               <w:t>:</w:t>
             </w:r>
@@ -526,6 +610,7 @@
             <w:tcW w:w="3118" w:type="dxa"/>
           </w:tcPr>
           <w:p>
+            <w:proofErr w:type="spellStart"/>
             <w:r>
               <w:rPr>
                 <w:b/>
@@ -533,6 +618,7 @@
               </w:rPr>
               <w:t>Preview</w:t>
             </w:r>
+            <w:proofErr w:type="spellEnd"/>
             <w:r>
               <w:t>:</w:t>
             </w:r>
@@ -543,6 +629,7 @@
             <w:tcW w:w="3254" w:type="dxa"/>
           </w:tcPr>
           <w:p>
+            <w:proofErr w:type="spellStart"/>
             <w:r>
               <w:rPr>
                 <w:b/>
@@ -550,6 +637,7 @@
               </w:rPr>
               <w:t>Preview</w:t>
             </w:r>
+            <w:proofErr w:type="spellEnd"/>
             <w:r>
               <w:t>:</w:t>
             </w:r>
@@ -625,6 +713,7 @@
           </w:p>
           <w:p>
             <w:r>
+              <w:lastRenderedPageBreak/>
               <w:t>- Además, las respuestas se reordenan aleatoriamente.</w:t>
             </w:r>
           </w:p>

</xml_diff>